<commit_message>
Aplicaion de filtro FIR
</commit_message>
<xml_diff>
--- a/Filtros/Filtros.docx
+++ b/Filtros/Filtros.docx
@@ -297,7 +297,7 @@
           <w:sz w:val="26"/>
           <w:szCs w:val="26"/>
         </w:rPr>
-        <w:t>Tarea</w:t>
+        <w:t>Reporte</w:t>
       </w:r>
     </w:p>
     <w:p>
@@ -505,7 +505,19 @@
         <w:rPr>
           <w:rFonts w:ascii="Segoe UI" w:hAnsi="Segoe UI" w:cs="Segoe UI"/>
         </w:rPr>
-        <w:t>10/10/2018</w:t>
+        <w:t>1</w:t>
+      </w:r>
+      <w:r>
+        <w:rPr>
+          <w:rFonts w:ascii="Segoe UI" w:hAnsi="Segoe UI" w:cs="Segoe UI"/>
+        </w:rPr>
+        <w:t>3</w:t>
+      </w:r>
+      <w:r>
+        <w:rPr>
+          <w:rFonts w:ascii="Segoe UI" w:hAnsi="Segoe UI" w:cs="Segoe UI"/>
+        </w:rPr>
+        <w:t>/10/2018</w:t>
       </w:r>
     </w:p>
     <w:p>
@@ -1875,13 +1887,7 @@
               <w:rPr>
                 <w:rFonts w:ascii="Segoe UI" w:hAnsi="Segoe UI" w:cs="Segoe UI"/>
               </w:rPr>
-              <w:t>22</w:t>
-            </w:r>
-            <w:r>
-              <w:rPr>
-                <w:rFonts w:ascii="Segoe UI" w:hAnsi="Segoe UI" w:cs="Segoe UI"/>
-              </w:rPr>
-              <w:t>00</w:t>
+              <w:t>2200</w:t>
             </w:r>
           </w:p>
         </w:tc>
@@ -1900,19 +1906,7 @@
               <w:rPr>
                 <w:rFonts w:ascii="Segoe UI" w:hAnsi="Segoe UI" w:cs="Segoe UI"/>
               </w:rPr>
-              <w:t>2</w:t>
-            </w:r>
-            <w:r>
-              <w:rPr>
-                <w:rFonts w:ascii="Segoe UI" w:hAnsi="Segoe UI" w:cs="Segoe UI"/>
-              </w:rPr>
-              <w:t>0</w:t>
-            </w:r>
-            <w:r>
-              <w:rPr>
-                <w:rFonts w:ascii="Segoe UI" w:hAnsi="Segoe UI" w:cs="Segoe UI"/>
-              </w:rPr>
-              <w:t>00</w:t>
+              <w:t>2000</w:t>
             </w:r>
           </w:p>
         </w:tc>
@@ -2470,23 +2464,7 @@
                 <w:sz w:val="20"/>
                 <w:szCs w:val="20"/>
               </w:rPr>
-              <w:t>As</w:t>
-            </w:r>
-            <w:r>
-              <w:rPr>
-                <w:rFonts w:ascii="Segoe UI" w:hAnsi="Segoe UI" w:cs="Segoe UI"/>
-                <w:sz w:val="20"/>
-                <w:szCs w:val="20"/>
-              </w:rPr>
-              <w:t>1</w:t>
-            </w:r>
-            <w:r>
-              <w:rPr>
-                <w:rFonts w:ascii="Segoe UI" w:hAnsi="Segoe UI" w:cs="Segoe UI"/>
-                <w:sz w:val="20"/>
-                <w:szCs w:val="20"/>
-              </w:rPr>
-              <w:t xml:space="preserve"> [dB]</w:t>
+              <w:t>As1 [dB]</w:t>
             </w:r>
           </w:p>
         </w:tc>
@@ -2550,23 +2528,7 @@
                 <w:sz w:val="20"/>
                 <w:szCs w:val="20"/>
               </w:rPr>
-              <w:t>Fp</w:t>
-            </w:r>
-            <w:r>
-              <w:rPr>
-                <w:rFonts w:ascii="Segoe UI" w:hAnsi="Segoe UI" w:cs="Segoe UI"/>
-                <w:sz w:val="20"/>
-                <w:szCs w:val="20"/>
-              </w:rPr>
-              <w:t>1</w:t>
-            </w:r>
-            <w:r>
-              <w:rPr>
-                <w:rFonts w:ascii="Segoe UI" w:hAnsi="Segoe UI" w:cs="Segoe UI"/>
-                <w:sz w:val="20"/>
-                <w:szCs w:val="20"/>
-              </w:rPr>
-              <w:t xml:space="preserve"> [Hz]</w:t>
+              <w:t>Fp1 [Hz]</w:t>
             </w:r>
           </w:p>
         </w:tc>
@@ -2612,23 +2574,7 @@
                 <w:sz w:val="20"/>
                 <w:szCs w:val="20"/>
               </w:rPr>
-              <w:t>Fr</w:t>
-            </w:r>
-            <w:r>
-              <w:rPr>
-                <w:rFonts w:ascii="Segoe UI" w:hAnsi="Segoe UI" w:cs="Segoe UI"/>
-                <w:sz w:val="20"/>
-                <w:szCs w:val="20"/>
-              </w:rPr>
-              <w:t>1</w:t>
-            </w:r>
-            <w:r>
-              <w:rPr>
-                <w:rFonts w:ascii="Segoe UI" w:hAnsi="Segoe UI" w:cs="Segoe UI"/>
-                <w:sz w:val="20"/>
-                <w:szCs w:val="20"/>
-              </w:rPr>
-              <w:t xml:space="preserve"> [Hz]</w:t>
+              <w:t>Fr1 [Hz]</w:t>
             </w:r>
           </w:p>
         </w:tc>
@@ -2651,23 +2597,7 @@
                 <w:sz w:val="20"/>
                 <w:szCs w:val="20"/>
               </w:rPr>
-              <w:t>Fr</w:t>
-            </w:r>
-            <w:r>
-              <w:rPr>
-                <w:rFonts w:ascii="Segoe UI" w:hAnsi="Segoe UI" w:cs="Segoe UI"/>
-                <w:sz w:val="20"/>
-                <w:szCs w:val="20"/>
-              </w:rPr>
-              <w:t>2</w:t>
-            </w:r>
-            <w:r>
-              <w:rPr>
-                <w:rFonts w:ascii="Segoe UI" w:hAnsi="Segoe UI" w:cs="Segoe UI"/>
-                <w:sz w:val="20"/>
-                <w:szCs w:val="20"/>
-              </w:rPr>
-              <w:t xml:space="preserve"> [Hz]</w:t>
+              <w:t>Fr2 [Hz]</w:t>
             </w:r>
           </w:p>
         </w:tc>
@@ -2743,15 +2673,7 @@
                 <w:sz w:val="20"/>
                 <w:szCs w:val="20"/>
               </w:rPr>
-              <w:t>4</w:t>
-            </w:r>
-            <w:r>
-              <w:rPr>
-                <w:rFonts w:ascii="Segoe UI" w:hAnsi="Segoe UI" w:cs="Segoe UI"/>
-                <w:sz w:val="20"/>
-                <w:szCs w:val="20"/>
-              </w:rPr>
-              <w:t>0</w:t>
+              <w:t>40</w:t>
             </w:r>
           </w:p>
         </w:tc>
@@ -7089,8 +7011,906 @@
           <w:rFonts w:ascii="Segoe UI" w:hAnsi="Segoe UI" w:cs="Segoe UI"/>
         </w:rPr>
       </w:pPr>
+    </w:p>
+    <w:p>
+      <w:pPr>
+        <w:spacing w:after="0"/>
+        <w:rPr>
+          <w:rFonts w:ascii="Segoe UI" w:hAnsi="Segoe UI" w:cs="Segoe UI"/>
+          <w:b/>
+        </w:rPr>
+      </w:pPr>
+      <w:r>
+        <w:rPr>
+          <w:rFonts w:ascii="Segoe UI" w:hAnsi="Segoe UI" w:cs="Segoe UI"/>
+          <w:b/>
+        </w:rPr>
+        <w:lastRenderedPageBreak/>
+        <w:t>Señal con interferencia</w:t>
+      </w:r>
+    </w:p>
+    <w:p>
+      <w:pPr>
+        <w:spacing w:after="0"/>
+        <w:jc w:val="center"/>
+        <w:rPr>
+          <w:rFonts w:ascii="Segoe UI" w:hAnsi="Segoe UI" w:cs="Segoe UI"/>
+          <w:b/>
+        </w:rPr>
+      </w:pPr>
+      <w:r>
+        <w:rPr>
+          <w:rFonts w:ascii="Segoe UI" w:hAnsi="Segoe UI" w:cs="Segoe UI"/>
+          <w:noProof/>
+        </w:rPr>
+        <w:drawing>
+          <wp:inline distT="0" distB="0" distL="0" distR="0" wp14:anchorId="3C6302A1" wp14:editId="3D68A378">
+            <wp:extent cx="4681182" cy="2844866"/>
+            <wp:effectExtent l="0" t="0" r="5715" b="0"/>
+            <wp:docPr id="51" name="Imagen 51"/>
+            <wp:cNvGraphicFramePr>
+              <a:graphicFrameLocks xmlns:a="http://schemas.openxmlformats.org/drawingml/2006/main" noChangeAspect="1"/>
+            </wp:cNvGraphicFramePr>
+            <a:graphic xmlns:a="http://schemas.openxmlformats.org/drawingml/2006/main">
+              <a:graphicData uri="http://schemas.openxmlformats.org/drawingml/2006/picture">
+                <pic:pic xmlns:pic="http://schemas.openxmlformats.org/drawingml/2006/picture">
+                  <pic:nvPicPr>
+                    <pic:cNvPr id="51" name="senalInter.jpg"/>
+                    <pic:cNvPicPr/>
+                  </pic:nvPicPr>
+                  <pic:blipFill rotWithShape="1">
+                    <a:blip r:embed="rId46" cstate="print">
+                      <a:extLst>
+                        <a:ext uri="{28A0092B-C50C-407E-A947-70E740481C1C}">
+                          <a14:useLocalDpi xmlns:a14="http://schemas.microsoft.com/office/drawing/2010/main" val="0"/>
+                        </a:ext>
+                      </a:extLst>
+                    </a:blip>
+                    <a:srcRect l="9474" t="4777" r="7924" b="4816"/>
+                    <a:stretch/>
+                  </pic:blipFill>
+                  <pic:spPr bwMode="auto">
+                    <a:xfrm>
+                      <a:off x="0" y="0"/>
+                      <a:ext cx="4696080" cy="2853920"/>
+                    </a:xfrm>
+                    <a:prstGeom prst="rect">
+                      <a:avLst/>
+                    </a:prstGeom>
+                    <a:ln>
+                      <a:noFill/>
+                    </a:ln>
+                    <a:extLst>
+                      <a:ext uri="{53640926-AAD7-44D8-BBD7-CCE9431645EC}">
+                        <a14:shadowObscured xmlns:a14="http://schemas.microsoft.com/office/drawing/2010/main"/>
+                      </a:ext>
+                    </a:extLst>
+                  </pic:spPr>
+                </pic:pic>
+              </a:graphicData>
+            </a:graphic>
+          </wp:inline>
+        </w:drawing>
+      </w:r>
+    </w:p>
+    <w:p>
+      <w:pPr>
+        <w:spacing w:after="0"/>
+        <w:rPr>
+          <w:rFonts w:ascii="Segoe UI" w:hAnsi="Segoe UI" w:cs="Segoe UI"/>
+          <w:b/>
+        </w:rPr>
+      </w:pPr>
+      <w:r>
+        <w:rPr>
+          <w:rFonts w:ascii="Segoe UI" w:hAnsi="Segoe UI" w:cs="Segoe UI"/>
+          <w:b/>
+        </w:rPr>
+        <w:t>Filtro FIR</w:t>
+      </w:r>
+    </w:p>
+    <w:p>
+      <w:pPr>
+        <w:spacing w:after="0"/>
+        <w:jc w:val="center"/>
+        <w:rPr>
+          <w:rFonts w:ascii="Segoe UI" w:hAnsi="Segoe UI" w:cs="Segoe UI"/>
+          <w:noProof/>
+        </w:rPr>
+      </w:pPr>
+      <w:r>
+        <w:rPr>
+          <w:rFonts w:ascii="Segoe UI" w:hAnsi="Segoe UI" w:cs="Segoe UI"/>
+          <w:noProof/>
+        </w:rPr>
+        <w:drawing>
+          <wp:inline distT="0" distB="0" distL="0" distR="0">
+            <wp:extent cx="4278573" cy="2463030"/>
+            <wp:effectExtent l="0" t="0" r="8255" b="0"/>
+            <wp:docPr id="52" name="Imagen 52"/>
+            <wp:cNvGraphicFramePr>
+              <a:graphicFrameLocks xmlns:a="http://schemas.openxmlformats.org/drawingml/2006/main" noChangeAspect="1"/>
+            </wp:cNvGraphicFramePr>
+            <a:graphic xmlns:a="http://schemas.openxmlformats.org/drawingml/2006/main">
+              <a:graphicData uri="http://schemas.openxmlformats.org/drawingml/2006/picture">
+                <pic:pic xmlns:pic="http://schemas.openxmlformats.org/drawingml/2006/picture">
+                  <pic:nvPicPr>
+                    <pic:cNvPr id="52" name="firh.jpg"/>
+                    <pic:cNvPicPr/>
+                  </pic:nvPicPr>
+                  <pic:blipFill rotWithShape="1">
+                    <a:blip r:embed="rId47">
+                      <a:extLst>
+                        <a:ext uri="{28A0092B-C50C-407E-A947-70E740481C1C}">
+                          <a14:useLocalDpi xmlns:a14="http://schemas.microsoft.com/office/drawing/2010/main" val="0"/>
+                        </a:ext>
+                      </a:extLst>
+                    </a:blip>
+                    <a:srcRect l="8147" t="2965" r="10508" b="1917"/>
+                    <a:stretch/>
+                  </pic:blipFill>
+                  <pic:spPr bwMode="auto">
+                    <a:xfrm>
+                      <a:off x="0" y="0"/>
+                      <a:ext cx="4295449" cy="2472745"/>
+                    </a:xfrm>
+                    <a:prstGeom prst="rect">
+                      <a:avLst/>
+                    </a:prstGeom>
+                    <a:ln>
+                      <a:noFill/>
+                    </a:ln>
+                    <a:extLst>
+                      <a:ext uri="{53640926-AAD7-44D8-BBD7-CCE9431645EC}">
+                        <a14:shadowObscured xmlns:a14="http://schemas.microsoft.com/office/drawing/2010/main"/>
+                      </a:ext>
+                    </a:extLst>
+                  </pic:spPr>
+                </pic:pic>
+              </a:graphicData>
+            </a:graphic>
+          </wp:inline>
+        </w:drawing>
+      </w:r>
+    </w:p>
+    <w:p>
+      <w:pPr>
+        <w:spacing w:after="0"/>
+        <w:jc w:val="center"/>
+        <w:rPr>
+          <w:rFonts w:ascii="Segoe UI" w:hAnsi="Segoe UI" w:cs="Segoe UI"/>
+          <w:noProof/>
+        </w:rPr>
+      </w:pPr>
+      <w:r>
+        <w:rPr>
+          <w:rFonts w:ascii="Segoe UI" w:hAnsi="Segoe UI" w:cs="Segoe UI"/>
+          <w:noProof/>
+        </w:rPr>
+        <w:drawing>
+          <wp:inline distT="0" distB="0" distL="0" distR="0">
+            <wp:extent cx="4244454" cy="2429952"/>
+            <wp:effectExtent l="0" t="0" r="3810" b="8890"/>
+            <wp:docPr id="53" name="Imagen 53"/>
+            <wp:cNvGraphicFramePr>
+              <a:graphicFrameLocks xmlns:a="http://schemas.openxmlformats.org/drawingml/2006/main" noChangeAspect="1"/>
+            </wp:cNvGraphicFramePr>
+            <a:graphic xmlns:a="http://schemas.openxmlformats.org/drawingml/2006/main">
+              <a:graphicData uri="http://schemas.openxmlformats.org/drawingml/2006/picture">
+                <pic:pic xmlns:pic="http://schemas.openxmlformats.org/drawingml/2006/picture">
+                  <pic:nvPicPr>
+                    <pic:cNvPr id="53" name="firhh.jpg"/>
+                    <pic:cNvPicPr/>
+                  </pic:nvPicPr>
+                  <pic:blipFill rotWithShape="1">
+                    <a:blip r:embed="rId48">
+                      <a:extLst>
+                        <a:ext uri="{28A0092B-C50C-407E-A947-70E740481C1C}">
+                          <a14:useLocalDpi xmlns:a14="http://schemas.microsoft.com/office/drawing/2010/main" val="0"/>
+                        </a:ext>
+                      </a:extLst>
+                    </a:blip>
+                    <a:srcRect l="8270" t="3211" r="10386" b="2195"/>
+                    <a:stretch/>
+                  </pic:blipFill>
+                  <pic:spPr bwMode="auto">
+                    <a:xfrm>
+                      <a:off x="0" y="0"/>
+                      <a:ext cx="4256685" cy="2436954"/>
+                    </a:xfrm>
+                    <a:prstGeom prst="rect">
+                      <a:avLst/>
+                    </a:prstGeom>
+                    <a:ln>
+                      <a:noFill/>
+                    </a:ln>
+                    <a:extLst>
+                      <a:ext uri="{53640926-AAD7-44D8-BBD7-CCE9431645EC}">
+                        <a14:shadowObscured xmlns:a14="http://schemas.microsoft.com/office/drawing/2010/main"/>
+                      </a:ext>
+                    </a:extLst>
+                  </pic:spPr>
+                </pic:pic>
+              </a:graphicData>
+            </a:graphic>
+          </wp:inline>
+        </w:drawing>
+      </w:r>
+    </w:p>
+    <w:p>
+      <w:pPr>
+        <w:spacing w:after="0"/>
+        <w:jc w:val="center"/>
+        <w:rPr>
+          <w:rFonts w:ascii="Segoe UI" w:hAnsi="Segoe UI" w:cs="Segoe UI"/>
+        </w:rPr>
+      </w:pPr>
+      <w:r>
+        <w:rPr>
+          <w:rFonts w:ascii="Segoe UI" w:hAnsi="Segoe UI" w:cs="Segoe UI"/>
+          <w:noProof/>
+        </w:rPr>
+        <w:lastRenderedPageBreak/>
+        <w:drawing>
+          <wp:inline distT="0" distB="0" distL="0" distR="0">
+            <wp:extent cx="4203511" cy="2390480"/>
+            <wp:effectExtent l="0" t="0" r="6985" b="0"/>
+            <wp:docPr id="54" name="Imagen 54"/>
+            <wp:cNvGraphicFramePr>
+              <a:graphicFrameLocks xmlns:a="http://schemas.openxmlformats.org/drawingml/2006/main" noChangeAspect="1"/>
+            </wp:cNvGraphicFramePr>
+            <a:graphic xmlns:a="http://schemas.openxmlformats.org/drawingml/2006/main">
+              <a:graphicData uri="http://schemas.openxmlformats.org/drawingml/2006/picture">
+                <pic:pic xmlns:pic="http://schemas.openxmlformats.org/drawingml/2006/picture">
+                  <pic:nvPicPr>
+                    <pic:cNvPr id="54" name="firph.jpg"/>
+                    <pic:cNvPicPr/>
+                  </pic:nvPicPr>
+                  <pic:blipFill rotWithShape="1">
+                    <a:blip r:embed="rId49">
+                      <a:extLst>
+                        <a:ext uri="{28A0092B-C50C-407E-A947-70E740481C1C}">
+                          <a14:useLocalDpi xmlns:a14="http://schemas.microsoft.com/office/drawing/2010/main" val="0"/>
+                        </a:ext>
+                      </a:extLst>
+                    </a:blip>
+                    <a:srcRect l="6810" t="2964" r="10873" b="1947"/>
+                    <a:stretch/>
+                  </pic:blipFill>
+                  <pic:spPr bwMode="auto">
+                    <a:xfrm>
+                      <a:off x="0" y="0"/>
+                      <a:ext cx="4224193" cy="2402242"/>
+                    </a:xfrm>
+                    <a:prstGeom prst="rect">
+                      <a:avLst/>
+                    </a:prstGeom>
+                    <a:ln>
+                      <a:noFill/>
+                    </a:ln>
+                    <a:extLst>
+                      <a:ext uri="{53640926-AAD7-44D8-BBD7-CCE9431645EC}">
+                        <a14:shadowObscured xmlns:a14="http://schemas.microsoft.com/office/drawing/2010/main"/>
+                      </a:ext>
+                    </a:extLst>
+                  </pic:spPr>
+                </pic:pic>
+              </a:graphicData>
+            </a:graphic>
+          </wp:inline>
+        </w:drawing>
+      </w:r>
+    </w:p>
+    <w:p>
+      <w:pPr>
+        <w:spacing w:after="0"/>
+        <w:rPr>
+          <w:rFonts w:ascii="Segoe UI" w:hAnsi="Segoe UI" w:cs="Segoe UI"/>
+        </w:rPr>
+      </w:pPr>
+    </w:p>
+    <w:p>
+      <w:pPr>
+        <w:spacing w:after="0"/>
+        <w:rPr>
+          <w:rFonts w:ascii="Segoe UI" w:hAnsi="Segoe UI" w:cs="Segoe UI"/>
+          <w:b/>
+        </w:rPr>
+      </w:pPr>
+      <w:r>
+        <w:rPr>
+          <w:rFonts w:ascii="Segoe UI" w:hAnsi="Segoe UI" w:cs="Segoe UI"/>
+          <w:b/>
+        </w:rPr>
+        <w:t xml:space="preserve">Señal </w:t>
+      </w:r>
+      <w:r>
+        <w:rPr>
+          <w:rFonts w:ascii="Segoe UI" w:hAnsi="Segoe UI" w:cs="Segoe UI"/>
+          <w:b/>
+        </w:rPr>
+        <w:t>aplicando el filtro FIR</w:t>
+      </w:r>
+    </w:p>
+    <w:p>
+      <w:pPr>
+        <w:spacing w:after="0"/>
+        <w:jc w:val="center"/>
+        <w:rPr>
+          <w:rFonts w:ascii="Segoe UI" w:hAnsi="Segoe UI" w:cs="Segoe UI"/>
+        </w:rPr>
+      </w:pPr>
+      <w:r>
+        <w:rPr>
+          <w:rFonts w:ascii="Segoe UI" w:hAnsi="Segoe UI" w:cs="Segoe UI"/>
+          <w:noProof/>
+        </w:rPr>
+        <w:drawing>
+          <wp:inline distT="0" distB="0" distL="0" distR="0">
+            <wp:extent cx="5964792" cy="3519578"/>
+            <wp:effectExtent l="0" t="0" r="0" b="5080"/>
+            <wp:docPr id="55" name="Imagen 55"/>
+            <wp:cNvGraphicFramePr>
+              <a:graphicFrameLocks xmlns:a="http://schemas.openxmlformats.org/drawingml/2006/main" noChangeAspect="1"/>
+            </wp:cNvGraphicFramePr>
+            <a:graphic xmlns:a="http://schemas.openxmlformats.org/drawingml/2006/main">
+              <a:graphicData uri="http://schemas.openxmlformats.org/drawingml/2006/picture">
+                <pic:pic xmlns:pic="http://schemas.openxmlformats.org/drawingml/2006/picture">
+                  <pic:nvPicPr>
+                    <pic:cNvPr id="55" name="senalfir.jpg"/>
+                    <pic:cNvPicPr/>
+                  </pic:nvPicPr>
+                  <pic:blipFill rotWithShape="1">
+                    <a:blip r:embed="rId50" cstate="print">
+                      <a:extLst>
+                        <a:ext uri="{28A0092B-C50C-407E-A947-70E740481C1C}">
+                          <a14:useLocalDpi xmlns:a14="http://schemas.microsoft.com/office/drawing/2010/main" val="0"/>
+                        </a:ext>
+                      </a:extLst>
+                    </a:blip>
+                    <a:srcRect l="8389" t="4380" r="7104" b="5829"/>
+                    <a:stretch/>
+                  </pic:blipFill>
+                  <pic:spPr bwMode="auto">
+                    <a:xfrm>
+                      <a:off x="0" y="0"/>
+                      <a:ext cx="6002459" cy="3541804"/>
+                    </a:xfrm>
+                    <a:prstGeom prst="rect">
+                      <a:avLst/>
+                    </a:prstGeom>
+                    <a:ln>
+                      <a:noFill/>
+                    </a:ln>
+                    <a:extLst>
+                      <a:ext uri="{53640926-AAD7-44D8-BBD7-CCE9431645EC}">
+                        <a14:shadowObscured xmlns:a14="http://schemas.microsoft.com/office/drawing/2010/main"/>
+                      </a:ext>
+                    </a:extLst>
+                  </pic:spPr>
+                </pic:pic>
+              </a:graphicData>
+            </a:graphic>
+          </wp:inline>
+        </w:drawing>
+      </w:r>
+    </w:p>
+    <w:p>
+      <w:pPr>
+        <w:spacing w:after="0"/>
+        <w:jc w:val="center"/>
+        <w:rPr>
+          <w:rFonts w:ascii="Segoe UI" w:hAnsi="Segoe UI" w:cs="Segoe UI"/>
+        </w:rPr>
+      </w:pPr>
+    </w:p>
+    <w:p>
+      <w:pPr>
+        <w:spacing w:after="0"/>
+        <w:jc w:val="center"/>
+        <w:rPr>
+          <w:rFonts w:ascii="Segoe UI" w:hAnsi="Segoe UI" w:cs="Segoe UI"/>
+        </w:rPr>
+      </w:pPr>
+    </w:p>
+    <w:p>
+      <w:pPr>
+        <w:spacing w:after="0"/>
+        <w:jc w:val="center"/>
+        <w:rPr>
+          <w:rFonts w:ascii="Segoe UI" w:hAnsi="Segoe UI" w:cs="Segoe UI"/>
+        </w:rPr>
+      </w:pPr>
+    </w:p>
+    <w:p>
+      <w:pPr>
+        <w:spacing w:after="0"/>
+        <w:jc w:val="center"/>
+        <w:rPr>
+          <w:rFonts w:ascii="Segoe UI" w:hAnsi="Segoe UI" w:cs="Segoe UI"/>
+        </w:rPr>
+      </w:pPr>
+    </w:p>
+    <w:p>
+      <w:pPr>
+        <w:spacing w:after="0"/>
+        <w:jc w:val="center"/>
+        <w:rPr>
+          <w:rFonts w:ascii="Segoe UI" w:hAnsi="Segoe UI" w:cs="Segoe UI"/>
+        </w:rPr>
+      </w:pPr>
+    </w:p>
+    <w:p>
+      <w:pPr>
+        <w:spacing w:after="0"/>
+        <w:jc w:val="center"/>
+        <w:rPr>
+          <w:rFonts w:ascii="Segoe UI" w:hAnsi="Segoe UI" w:cs="Segoe UI"/>
+        </w:rPr>
+      </w:pPr>
+    </w:p>
+    <w:p>
+      <w:pPr>
+        <w:spacing w:after="0"/>
+        <w:jc w:val="center"/>
+        <w:rPr>
+          <w:rFonts w:ascii="Segoe UI" w:hAnsi="Segoe UI" w:cs="Segoe UI"/>
+        </w:rPr>
+      </w:pPr>
+    </w:p>
+    <w:p>
+      <w:pPr>
+        <w:spacing w:after="0"/>
+        <w:jc w:val="center"/>
+        <w:rPr>
+          <w:rFonts w:ascii="Segoe UI" w:hAnsi="Segoe UI" w:cs="Segoe UI"/>
+        </w:rPr>
+      </w:pPr>
+    </w:p>
+    <w:p>
+      <w:pPr>
+        <w:spacing w:after="0"/>
+        <w:jc w:val="center"/>
+        <w:rPr>
+          <w:rFonts w:ascii="Segoe UI" w:hAnsi="Segoe UI" w:cs="Segoe UI"/>
+        </w:rPr>
+      </w:pPr>
+    </w:p>
+    <w:p>
+      <w:pPr>
+        <w:spacing w:after="0"/>
+        <w:rPr>
+          <w:rFonts w:ascii="Segoe UI" w:hAnsi="Segoe UI" w:cs="Segoe UI"/>
+          <w:b/>
+        </w:rPr>
+      </w:pPr>
+      <w:r>
+        <w:rPr>
+          <w:rFonts w:ascii="Segoe UI" w:hAnsi="Segoe UI" w:cs="Segoe UI"/>
+          <w:b/>
+        </w:rPr>
+        <w:lastRenderedPageBreak/>
+        <w:t>Filtro IIR</w:t>
+      </w:r>
+    </w:p>
+    <w:p>
+      <w:pPr>
+        <w:spacing w:after="0"/>
+        <w:rPr>
+          <w:rFonts w:ascii="Segoe UI" w:hAnsi="Segoe UI" w:cs="Segoe UI"/>
+          <w:b/>
+        </w:rPr>
+      </w:pPr>
       <w:bookmarkStart w:id="0" w:name="_GoBack"/>
       <w:bookmarkEnd w:id="0"/>
+    </w:p>
+    <w:p>
+      <w:pPr>
+        <w:spacing w:after="0"/>
+        <w:rPr>
+          <w:rFonts w:ascii="Segoe UI" w:hAnsi="Segoe UI" w:cs="Segoe UI"/>
+          <w:b/>
+        </w:rPr>
+      </w:pPr>
+    </w:p>
+    <w:p>
+      <w:pPr>
+        <w:spacing w:after="0"/>
+        <w:rPr>
+          <w:rFonts w:ascii="Segoe UI" w:hAnsi="Segoe UI" w:cs="Segoe UI"/>
+        </w:rPr>
+      </w:pPr>
+    </w:p>
+    <w:p>
+      <w:pPr>
+        <w:spacing w:after="0"/>
+        <w:jc w:val="center"/>
+        <w:rPr>
+          <w:rFonts w:ascii="Segoe UI" w:hAnsi="Segoe UI" w:cs="Segoe UI"/>
+        </w:rPr>
+      </w:pPr>
+    </w:p>
+    <w:p>
+      <w:pPr>
+        <w:spacing w:after="0"/>
+        <w:jc w:val="center"/>
+        <w:rPr>
+          <w:rFonts w:ascii="Segoe UI" w:hAnsi="Segoe UI" w:cs="Segoe UI"/>
+        </w:rPr>
+      </w:pPr>
+    </w:p>
+    <w:p>
+      <w:pPr>
+        <w:spacing w:after="0"/>
+        <w:jc w:val="center"/>
+        <w:rPr>
+          <w:rFonts w:ascii="Segoe UI" w:hAnsi="Segoe UI" w:cs="Segoe UI"/>
+        </w:rPr>
+      </w:pPr>
+    </w:p>
+    <w:p>
+      <w:pPr>
+        <w:spacing w:after="0"/>
+        <w:jc w:val="center"/>
+        <w:rPr>
+          <w:rFonts w:ascii="Segoe UI" w:hAnsi="Segoe UI" w:cs="Segoe UI"/>
+        </w:rPr>
+      </w:pPr>
+    </w:p>
+    <w:p>
+      <w:pPr>
+        <w:spacing w:after="0"/>
+        <w:jc w:val="center"/>
+        <w:rPr>
+          <w:rFonts w:ascii="Segoe UI" w:hAnsi="Segoe UI" w:cs="Segoe UI"/>
+        </w:rPr>
+      </w:pPr>
+    </w:p>
+    <w:p>
+      <w:pPr>
+        <w:spacing w:after="0"/>
+        <w:jc w:val="center"/>
+        <w:rPr>
+          <w:rFonts w:ascii="Segoe UI" w:hAnsi="Segoe UI" w:cs="Segoe UI"/>
+        </w:rPr>
+      </w:pPr>
+    </w:p>
+    <w:p>
+      <w:pPr>
+        <w:spacing w:after="0"/>
+        <w:jc w:val="center"/>
+        <w:rPr>
+          <w:rFonts w:ascii="Segoe UI" w:hAnsi="Segoe UI" w:cs="Segoe UI"/>
+        </w:rPr>
+      </w:pPr>
+    </w:p>
+    <w:p>
+      <w:pPr>
+        <w:spacing w:after="0"/>
+        <w:jc w:val="center"/>
+        <w:rPr>
+          <w:rFonts w:ascii="Segoe UI" w:hAnsi="Segoe UI" w:cs="Segoe UI"/>
+        </w:rPr>
+      </w:pPr>
+    </w:p>
+    <w:p>
+      <w:pPr>
+        <w:spacing w:after="0"/>
+        <w:jc w:val="center"/>
+        <w:rPr>
+          <w:rFonts w:ascii="Segoe UI" w:hAnsi="Segoe UI" w:cs="Segoe UI"/>
+        </w:rPr>
+      </w:pPr>
+    </w:p>
+    <w:p>
+      <w:pPr>
+        <w:spacing w:after="0"/>
+        <w:jc w:val="center"/>
+        <w:rPr>
+          <w:rFonts w:ascii="Segoe UI" w:hAnsi="Segoe UI" w:cs="Segoe UI"/>
+        </w:rPr>
+      </w:pPr>
+    </w:p>
+    <w:p>
+      <w:pPr>
+        <w:spacing w:after="0"/>
+        <w:jc w:val="center"/>
+        <w:rPr>
+          <w:rFonts w:ascii="Segoe UI" w:hAnsi="Segoe UI" w:cs="Segoe UI"/>
+        </w:rPr>
+      </w:pPr>
+    </w:p>
+    <w:p>
+      <w:pPr>
+        <w:spacing w:after="0"/>
+        <w:jc w:val="center"/>
+        <w:rPr>
+          <w:rFonts w:ascii="Segoe UI" w:hAnsi="Segoe UI" w:cs="Segoe UI"/>
+        </w:rPr>
+      </w:pPr>
+    </w:p>
+    <w:p>
+      <w:pPr>
+        <w:spacing w:after="0"/>
+        <w:jc w:val="center"/>
+        <w:rPr>
+          <w:rFonts w:ascii="Segoe UI" w:hAnsi="Segoe UI" w:cs="Segoe UI"/>
+        </w:rPr>
+      </w:pPr>
+    </w:p>
+    <w:p>
+      <w:pPr>
+        <w:spacing w:after="0"/>
+        <w:jc w:val="center"/>
+        <w:rPr>
+          <w:rFonts w:ascii="Segoe UI" w:hAnsi="Segoe UI" w:cs="Segoe UI"/>
+        </w:rPr>
+      </w:pPr>
+    </w:p>
+    <w:p>
+      <w:pPr>
+        <w:spacing w:after="0"/>
+        <w:jc w:val="center"/>
+        <w:rPr>
+          <w:rFonts w:ascii="Segoe UI" w:hAnsi="Segoe UI" w:cs="Segoe UI"/>
+        </w:rPr>
+      </w:pPr>
+    </w:p>
+    <w:p>
+      <w:pPr>
+        <w:spacing w:after="0"/>
+        <w:jc w:val="center"/>
+        <w:rPr>
+          <w:rFonts w:ascii="Segoe UI" w:hAnsi="Segoe UI" w:cs="Segoe UI"/>
+        </w:rPr>
+      </w:pPr>
+    </w:p>
+    <w:p>
+      <w:pPr>
+        <w:spacing w:after="0"/>
+        <w:jc w:val="center"/>
+        <w:rPr>
+          <w:rFonts w:ascii="Segoe UI" w:hAnsi="Segoe UI" w:cs="Segoe UI"/>
+        </w:rPr>
+      </w:pPr>
+    </w:p>
+    <w:p>
+      <w:pPr>
+        <w:spacing w:after="0"/>
+        <w:jc w:val="center"/>
+        <w:rPr>
+          <w:rFonts w:ascii="Segoe UI" w:hAnsi="Segoe UI" w:cs="Segoe UI"/>
+        </w:rPr>
+      </w:pPr>
+    </w:p>
+    <w:p>
+      <w:pPr>
+        <w:spacing w:after="0"/>
+        <w:jc w:val="center"/>
+        <w:rPr>
+          <w:rFonts w:ascii="Segoe UI" w:hAnsi="Segoe UI" w:cs="Segoe UI"/>
+        </w:rPr>
+      </w:pPr>
+    </w:p>
+    <w:p>
+      <w:pPr>
+        <w:spacing w:after="0"/>
+        <w:jc w:val="center"/>
+        <w:rPr>
+          <w:rFonts w:ascii="Segoe UI" w:hAnsi="Segoe UI" w:cs="Segoe UI"/>
+        </w:rPr>
+      </w:pPr>
+    </w:p>
+    <w:p>
+      <w:pPr>
+        <w:spacing w:after="0"/>
+        <w:jc w:val="center"/>
+        <w:rPr>
+          <w:rFonts w:ascii="Segoe UI" w:hAnsi="Segoe UI" w:cs="Segoe UI"/>
+        </w:rPr>
+      </w:pPr>
+    </w:p>
+    <w:p>
+      <w:pPr>
+        <w:spacing w:after="0"/>
+        <w:jc w:val="center"/>
+        <w:rPr>
+          <w:rFonts w:ascii="Segoe UI" w:hAnsi="Segoe UI" w:cs="Segoe UI"/>
+        </w:rPr>
+      </w:pPr>
+    </w:p>
+    <w:p>
+      <w:pPr>
+        <w:spacing w:after="0"/>
+        <w:jc w:val="center"/>
+        <w:rPr>
+          <w:rFonts w:ascii="Segoe UI" w:hAnsi="Segoe UI" w:cs="Segoe UI"/>
+        </w:rPr>
+      </w:pPr>
+    </w:p>
+    <w:p>
+      <w:pPr>
+        <w:spacing w:after="0"/>
+        <w:jc w:val="center"/>
+        <w:rPr>
+          <w:rFonts w:ascii="Segoe UI" w:hAnsi="Segoe UI" w:cs="Segoe UI"/>
+        </w:rPr>
+      </w:pPr>
+    </w:p>
+    <w:p>
+      <w:pPr>
+        <w:spacing w:after="0"/>
+        <w:jc w:val="center"/>
+        <w:rPr>
+          <w:rFonts w:ascii="Segoe UI" w:hAnsi="Segoe UI" w:cs="Segoe UI"/>
+        </w:rPr>
+      </w:pPr>
+    </w:p>
+    <w:p>
+      <w:pPr>
+        <w:spacing w:after="0"/>
+        <w:jc w:val="center"/>
+        <w:rPr>
+          <w:rFonts w:ascii="Segoe UI" w:hAnsi="Segoe UI" w:cs="Segoe UI"/>
+        </w:rPr>
+      </w:pPr>
+    </w:p>
+    <w:p>
+      <w:pPr>
+        <w:spacing w:after="0"/>
+        <w:jc w:val="center"/>
+        <w:rPr>
+          <w:rFonts w:ascii="Segoe UI" w:hAnsi="Segoe UI" w:cs="Segoe UI"/>
+        </w:rPr>
+      </w:pPr>
+    </w:p>
+    <w:p>
+      <w:pPr>
+        <w:spacing w:after="0"/>
+        <w:jc w:val="center"/>
+        <w:rPr>
+          <w:rFonts w:ascii="Segoe UI" w:hAnsi="Segoe UI" w:cs="Segoe UI"/>
+        </w:rPr>
+      </w:pPr>
+    </w:p>
+    <w:p>
+      <w:pPr>
+        <w:spacing w:after="0"/>
+        <w:jc w:val="center"/>
+        <w:rPr>
+          <w:rFonts w:ascii="Segoe UI" w:hAnsi="Segoe UI" w:cs="Segoe UI"/>
+        </w:rPr>
+      </w:pPr>
+    </w:p>
+    <w:p>
+      <w:pPr>
+        <w:spacing w:after="0"/>
+        <w:jc w:val="center"/>
+        <w:rPr>
+          <w:rFonts w:ascii="Segoe UI" w:hAnsi="Segoe UI" w:cs="Segoe UI"/>
+        </w:rPr>
+      </w:pPr>
+    </w:p>
+    <w:p>
+      <w:pPr>
+        <w:spacing w:after="0"/>
+        <w:jc w:val="center"/>
+        <w:rPr>
+          <w:rFonts w:ascii="Segoe UI" w:hAnsi="Segoe UI" w:cs="Segoe UI"/>
+        </w:rPr>
+      </w:pPr>
+    </w:p>
+    <w:p>
+      <w:pPr>
+        <w:spacing w:after="0"/>
+        <w:rPr>
+          <w:rFonts w:ascii="Segoe UI" w:hAnsi="Segoe UI" w:cs="Segoe UI"/>
+        </w:rPr>
+      </w:pPr>
+      <w:r>
+        <w:rPr>
+          <w:rFonts w:ascii="Segoe UI" w:hAnsi="Segoe UI" w:cs="Segoe UI"/>
+        </w:rPr>
+        <w:t>Diseño de filtro FIR para aplicación</w:t>
+      </w:r>
+    </w:p>
+    <w:p>
+      <w:pPr>
+        <w:spacing w:after="0"/>
+        <w:rPr>
+          <w:rFonts w:ascii="Segoe UI" w:hAnsi="Segoe UI" w:cs="Segoe UI"/>
+        </w:rPr>
+      </w:pPr>
+      <w:r>
+        <w:rPr>
+          <w:noProof/>
+        </w:rPr>
+        <w:lastRenderedPageBreak/>
+        <w:drawing>
+          <wp:inline distT="0" distB="0" distL="0" distR="0" wp14:anchorId="7B0713CA" wp14:editId="5B7BB7AA">
+            <wp:extent cx="5612130" cy="4639945"/>
+            <wp:effectExtent l="0" t="0" r="7620" b="8255"/>
+            <wp:docPr id="49" name="Imagen 49"/>
+            <wp:cNvGraphicFramePr>
+              <a:graphicFrameLocks xmlns:a="http://schemas.openxmlformats.org/drawingml/2006/main" noChangeAspect="1"/>
+            </wp:cNvGraphicFramePr>
+            <a:graphic xmlns:a="http://schemas.openxmlformats.org/drawingml/2006/main">
+              <a:graphicData uri="http://schemas.openxmlformats.org/drawingml/2006/picture">
+                <pic:pic xmlns:pic="http://schemas.openxmlformats.org/drawingml/2006/picture">
+                  <pic:nvPicPr>
+                    <pic:cNvPr id="1" name=""/>
+                    <pic:cNvPicPr/>
+                  </pic:nvPicPr>
+                  <pic:blipFill>
+                    <a:blip r:embed="rId51"/>
+                    <a:stretch>
+                      <a:fillRect/>
+                    </a:stretch>
+                  </pic:blipFill>
+                  <pic:spPr>
+                    <a:xfrm>
+                      <a:off x="0" y="0"/>
+                      <a:ext cx="5612130" cy="4639945"/>
+                    </a:xfrm>
+                    <a:prstGeom prst="rect">
+                      <a:avLst/>
+                    </a:prstGeom>
+                  </pic:spPr>
+                </pic:pic>
+              </a:graphicData>
+            </a:graphic>
+          </wp:inline>
+        </w:drawing>
+      </w:r>
+    </w:p>
+    <w:p>
+      <w:pPr>
+        <w:spacing w:after="0"/>
+        <w:rPr>
+          <w:rFonts w:ascii="Segoe UI" w:hAnsi="Segoe UI" w:cs="Segoe UI"/>
+        </w:rPr>
+      </w:pPr>
+      <w:r>
+        <w:rPr>
+          <w:noProof/>
+        </w:rPr>
+        <w:lastRenderedPageBreak/>
+        <w:drawing>
+          <wp:inline distT="0" distB="0" distL="0" distR="0" wp14:anchorId="61CCFED6" wp14:editId="231A220A">
+            <wp:extent cx="5612130" cy="4626610"/>
+            <wp:effectExtent l="0" t="0" r="7620" b="2540"/>
+            <wp:docPr id="50" name="Imagen 50"/>
+            <wp:cNvGraphicFramePr>
+              <a:graphicFrameLocks xmlns:a="http://schemas.openxmlformats.org/drawingml/2006/main" noChangeAspect="1"/>
+            </wp:cNvGraphicFramePr>
+            <a:graphic xmlns:a="http://schemas.openxmlformats.org/drawingml/2006/main">
+              <a:graphicData uri="http://schemas.openxmlformats.org/drawingml/2006/picture">
+                <pic:pic xmlns:pic="http://schemas.openxmlformats.org/drawingml/2006/picture">
+                  <pic:nvPicPr>
+                    <pic:cNvPr id="1" name=""/>
+                    <pic:cNvPicPr/>
+                  </pic:nvPicPr>
+                  <pic:blipFill>
+                    <a:blip r:embed="rId52"/>
+                    <a:stretch>
+                      <a:fillRect/>
+                    </a:stretch>
+                  </pic:blipFill>
+                  <pic:spPr>
+                    <a:xfrm>
+                      <a:off x="0" y="0"/>
+                      <a:ext cx="5612130" cy="4626610"/>
+                    </a:xfrm>
+                    <a:prstGeom prst="rect">
+                      <a:avLst/>
+                    </a:prstGeom>
+                  </pic:spPr>
+                </pic:pic>
+              </a:graphicData>
+            </a:graphic>
+          </wp:inline>
+        </w:drawing>
+      </w:r>
     </w:p>
     <w:sectPr>
       <w:pgSz w:w="12240" w:h="15840"/>

</xml_diff>